<commit_message>
PA3 complete with a comment on the histogram
</commit_message>
<xml_diff>
--- a/PA3/report/report.docx
+++ b/PA3/report/report.docx
@@ -1979,8 +1979,22 @@
         <w:rPr>
           <w:rFonts w:ascii="Cambria" w:hAnsi="Cambria"/>
         </w:rPr>
+        <w:t xml:space="preserve">From the </w:t>
+      </w:r>
+      <w:r>
+        <w:rPr>
+          <w:rFonts w:ascii="Cambria" w:hAnsi="Cambria"/>
+        </w:rPr>
         <w:t>RTT Histogram</w:t>
       </w:r>
+      <w:r>
+        <w:rPr>
+          <w:rFonts w:ascii="Cambria" w:hAnsi="Cambria"/>
+        </w:rPr>
+        <w:t xml:space="preserve"> below, it is clear that with an improved implementation of spanning tree that minimizes the diameter, average RTT is lower and packets are transmitted faster.</w:t>
+      </w:r>
+      <w:bookmarkStart w:id="0" w:name="_GoBack"/>
+      <w:bookmarkEnd w:id="0"/>
     </w:p>
     <w:p>
       <w:pPr>
@@ -2043,8 +2057,6 @@
           </wp:inline>
         </w:drawing>
       </w:r>
-      <w:bookmarkStart w:id="0" w:name="_GoBack"/>
-      <w:bookmarkEnd w:id="0"/>
     </w:p>
     <w:p>
       <w:pPr>
@@ -3223,6 +3235,7 @@
     <w:rsidRoot w:val="0033750A"/>
     <w:rsid w:val="0033750A"/>
     <w:rsid w:val="003524A1"/>
+    <w:rsid w:val="005064FE"/>
     <w:rsid w:val="0064594C"/>
     <w:rsid w:val="00A9572A"/>
     <w:rsid w:val="00CF4024"/>

</xml_diff>